<commit_message>
May nakalimutan pang baguhin haup, okay na
</commit_message>
<xml_diff>
--- a/Portfolio-Website/lagay ko lang to pero isesen ko rin kay Leader Arynne.docx
+++ b/Portfolio-Website/lagay ko lang to pero isesen ko rin kay Leader Arynne.docx
@@ -99,13 +99,8 @@
         <w:t xml:space="preserve"> for each member</w:t>
       </w:r>
       <w:r>
-        <w:t xml:space="preserve"> in </w:t>
-      </w:r>
-      <w:proofErr w:type="spellStart"/>
-      <w:r>
-        <w:t>Github</w:t>
-      </w:r>
-      <w:proofErr w:type="spellEnd"/>
+        <w:t xml:space="preserve"> in Github</w:t>
+      </w:r>
       <w:r>
         <w:t xml:space="preserve"> with comments</w:t>
       </w:r>
@@ -145,13 +140,8 @@
         <w:t xml:space="preserve"> for each member</w:t>
       </w:r>
       <w:r>
-        <w:t xml:space="preserve"> in </w:t>
-      </w:r>
-      <w:proofErr w:type="spellStart"/>
-      <w:r>
-        <w:t>Github</w:t>
-      </w:r>
-      <w:proofErr w:type="spellEnd"/>
+        <w:t xml:space="preserve"> in Github</w:t>
+      </w:r>
       <w:r>
         <w:t xml:space="preserve"> and comment.</w:t>
       </w:r>
@@ -185,13 +175,8 @@
         <w:t>for the group</w:t>
       </w:r>
       <w:r>
-        <w:t xml:space="preserve"> in </w:t>
-      </w:r>
-      <w:proofErr w:type="spellStart"/>
-      <w:r>
-        <w:t>Github</w:t>
-      </w:r>
-      <w:proofErr w:type="spellEnd"/>
+        <w:t xml:space="preserve"> in Github</w:t>
+      </w:r>
       <w:r>
         <w:t>.</w:t>
       </w:r>
@@ -215,13 +200,8 @@
         <w:t xml:space="preserve">and merge it with your master </w:t>
       </w:r>
       <w:r>
-        <w:t xml:space="preserve">in </w:t>
-      </w:r>
-      <w:proofErr w:type="spellStart"/>
-      <w:r>
-        <w:t>Github</w:t>
-      </w:r>
-      <w:proofErr w:type="spellEnd"/>
+        <w:t>in Github</w:t>
+      </w:r>
       <w:r>
         <w:t xml:space="preserve">. </w:t>
       </w:r>
@@ -687,10 +667,10 @@
           <w:noProof/>
         </w:rPr>
         <w:drawing>
-          <wp:inline distT="0" distB="0" distL="0" distR="0" wp14:anchorId="10CBF1AA" wp14:editId="34616DF1">
+          <wp:inline distT="0" distB="0" distL="0" distR="0" wp14:anchorId="50AE1148" wp14:editId="40D9D2CB">
             <wp:extent cx="5534797" cy="3524742"/>
             <wp:effectExtent l="0" t="0" r="0" b="0"/>
-            <wp:docPr id="236858970" name="Picture 1" descr="A computer screen shot of a black screen with white text&#10;&#10;Description automatically generated"/>
+            <wp:docPr id="1947795616" name="Picture 1" descr="A computer screen shot of a black screen&#10;&#10;Description automatically generated"/>
             <wp:cNvGraphicFramePr>
               <a:graphicFrameLocks xmlns:a="http://schemas.openxmlformats.org/drawingml/2006/main" noChangeAspect="1"/>
             </wp:cNvGraphicFramePr>
@@ -698,7 +678,7 @@
               <a:graphicData uri="http://schemas.openxmlformats.org/drawingml/2006/picture">
                 <pic:pic xmlns:pic="http://schemas.openxmlformats.org/drawingml/2006/picture">
                   <pic:nvPicPr>
-                    <pic:cNvPr id="236858970" name="Picture 1" descr="A computer screen shot of a black screen with white text&#10;&#10;Description automatically generated"/>
+                    <pic:cNvPr id="1947795616" name="Picture 1" descr="A computer screen shot of a black screen&#10;&#10;Description automatically generated"/>
                     <pic:cNvPicPr/>
                   </pic:nvPicPr>
                   <pic:blipFill>
@@ -836,6 +816,9 @@
     <w:p/>
     <w:p>
       <w:r>
+        <w:rPr>
+          <w:noProof/>
+        </w:rPr>
         <w:drawing>
           <wp:inline distT="0" distB="0" distL="0" distR="0" wp14:anchorId="510B8C3B" wp14:editId="494F20B6">
             <wp:extent cx="5534797" cy="3524742"/>
@@ -878,6 +861,9 @@
     <w:p/>
     <w:p>
       <w:r>
+        <w:rPr>
+          <w:noProof/>
+        </w:rPr>
         <w:lastRenderedPageBreak/>
         <w:drawing>
           <wp:inline distT="0" distB="0" distL="0" distR="0" wp14:anchorId="7812AD52" wp14:editId="56258CD5">
@@ -3013,12 +2999,7 @@
 </file>
 
 <file path=customXml/item1.xml><?xml version="1.0" encoding="utf-8"?>
-<?mso-contentType ?>
-<FormTemplates xmlns="http://schemas.microsoft.com/sharepoint/v3/contenttype/forms">
-  <Display>DocumentLibraryForm</Display>
-  <Edit>DocumentLibraryForm</Edit>
-  <New>DocumentLibraryForm</New>
-</FormTemplates>
+<b:Sources xmlns:b="http://schemas.openxmlformats.org/officeDocument/2006/bibliography" xmlns="http://schemas.openxmlformats.org/officeDocument/2006/bibliography" SelectedStyle="\APA.XSL" StyleName="APA"/>
 </file>
 
 <file path=customXml/item2.xml><?xml version="1.0" encoding="utf-8"?>
@@ -3172,13 +3153,18 @@
 </file>
 
 <file path=customXml/item3.xml><?xml version="1.0" encoding="utf-8"?>
-<b:Sources xmlns:b="http://schemas.openxmlformats.org/officeDocument/2006/bibliography" xmlns="http://schemas.openxmlformats.org/officeDocument/2006/bibliography" SelectedStyle="\APA.XSL" StyleName="APA"/>
+<?mso-contentType ?>
+<FormTemplates xmlns="http://schemas.microsoft.com/sharepoint/v3/contenttype/forms">
+  <Display>DocumentLibraryForm</Display>
+  <Edit>DocumentLibraryForm</Edit>
+  <New>DocumentLibraryForm</New>
+</FormTemplates>
 </file>
 
 <file path=customXml/itemProps1.xml><?xml version="1.0" encoding="utf-8"?>
-<ds:datastoreItem xmlns:ds="http://schemas.openxmlformats.org/officeDocument/2006/customXml" ds:itemID="{814C243D-A6BD-4219-B747-CC1779950682}">
+<ds:datastoreItem xmlns:ds="http://schemas.openxmlformats.org/officeDocument/2006/customXml" ds:itemID="{CCEA39BC-97B4-4C0D-A779-4FA7415B1237}">
   <ds:schemaRefs>
-    <ds:schemaRef ds:uri="http://schemas.microsoft.com/sharepoint/v3/contenttype/forms"/>
+    <ds:schemaRef ds:uri="http://schemas.openxmlformats.org/officeDocument/2006/bibliography"/>
   </ds:schemaRefs>
 </ds:datastoreItem>
 </file>
@@ -3202,9 +3188,9 @@
 </file>
 
 <file path=customXml/itemProps3.xml><?xml version="1.0" encoding="utf-8"?>
-<ds:datastoreItem xmlns:ds="http://schemas.openxmlformats.org/officeDocument/2006/customXml" ds:itemID="{CCEA39BC-97B4-4C0D-A779-4FA7415B1237}">
+<ds:datastoreItem xmlns:ds="http://schemas.openxmlformats.org/officeDocument/2006/customXml" ds:itemID="{814C243D-A6BD-4219-B747-CC1779950682}">
   <ds:schemaRefs>
-    <ds:schemaRef ds:uri="http://schemas.openxmlformats.org/officeDocument/2006/bibliography"/>
+    <ds:schemaRef ds:uri="http://schemas.microsoft.com/sharepoint/v3/contenttype/forms"/>
   </ds:schemaRefs>
 </ds:datastoreItem>
 </file>
</xml_diff>